<commit_message>
updated notebook and removed old notebook
</commit_message>
<xml_diff>
--- a/Predicting the severity of vehicle collisions based on environmental factors.docx
+++ b/Predicting the severity of vehicle collisions based on environmental factors.docx
@@ -53,6 +53,69 @@
         </w:rPr>
         <w:t>. The audience of this article are not necessarily just scientist and researchers but the general public and especially those with an interest in the applications of data science.</w:t>
       </w:r>
+    </w:p>
+    <w:p>
+      <w:pPr>
+        <w:rPr>
+          <w:lang w:val="en-US"/>
+        </w:rPr>
+      </w:pPr>
+      <w:r>
+        <w:rPr>
+          <w:lang w:val="en-US"/>
+        </w:rPr>
+        <w:t>All the code as well as the used data set can be found on GitHub</w:t>
+      </w:r>
+      <w:r>
+        <w:rPr>
+          <w:lang w:val="en-US"/>
+        </w:rPr>
+        <w:t xml:space="preserve"> </w:t>
+      </w:r>
+      <w:hyperlink r:id="rId4" w:history="1">
+        <w:r>
+          <w:rPr>
+            <w:rStyle w:val="Hyperlink"/>
+            <w:lang w:val="en-US"/>
+          </w:rPr>
+          <w:t>https://github.com/dcadosch/Coursera_Capstone</w:t>
+        </w:r>
+      </w:hyperlink>
+    </w:p>
+    <w:p>
+      <w:pPr>
+        <w:rPr>
+          <w:lang w:val="en-US"/>
+        </w:rPr>
+      </w:pPr>
+    </w:p>
+    <w:p>
+      <w:pPr>
+        <w:pStyle w:val="Heading1"/>
+        <w:spacing w:after="120"/>
+        <w:rPr>
+          <w:lang w:val="en-US"/>
+        </w:rPr>
+      </w:pPr>
+      <w:r>
+        <w:rPr>
+          <w:lang w:val="en-US"/>
+        </w:rPr>
+        <w:t>Introduction</w:t>
+      </w:r>
+    </w:p>
+    <w:p>
+      <w:pPr>
+        <w:rPr>
+          <w:lang w:val="en-US"/>
+        </w:rPr>
+      </w:pPr>
+      <w:r>
+        <w:rPr>
+          <w:lang w:val="en-US"/>
+        </w:rPr>
+        <w:t>At least since we use wheeled motor vehicles for transportation, traffic collisions are an unfortunate but inherent aspect of it. The severity of accidents varies for a number of reasons. Roads may not be designed in a safe way or crucial parts of vehicles may fail while driving due to insufficient maintenance or due to engineering faults of the vehicle manufacturer. The driver may be distracted or violate safety rules and laws by speeding or driving under the influence of alcohol or drugs. There are also environmental factors that may influence the severity of a collision. A law-abiding driver who takes appropriate care of her or his vehicle can only influence a few of these factors that govern the outcome of a collision. However, it is difficult to judge these factors without a thorough analysis of the data of past collision events.</w:t>
+      </w:r>
       <w:bookmarkStart w:id="0" w:name="_GoBack"/>
       <w:bookmarkEnd w:id="0"/>
     </w:p>
@@ -65,61 +128,53 @@
     </w:p>
     <w:p>
       <w:pPr>
+        <w:rPr>
+          <w:lang w:val="en-US"/>
+        </w:rPr>
+      </w:pPr>
+      <w:r>
+        <w:rPr>
+          <w:lang w:val="en-US"/>
+        </w:rPr>
+        <w:t xml:space="preserve">In this case study I am creating a machine learning model that estimates the severity of collision events based on a number of environmental factors. The severity of collisions is divided into multiple classes, which means that we need to employ a classification algorithm. In order to be able to choose an optimal classification algorithm, we will deploy </w:t>
+      </w:r>
+      <w:r>
+        <w:rPr>
+          <w:lang w:val="en-US"/>
+        </w:rPr>
+        <w:t>multiple</w:t>
+      </w:r>
+      <w:r>
+        <w:rPr>
+          <w:lang w:val="en-US"/>
+        </w:rPr>
+        <w:t xml:space="preserve"> methods and compare their performance by measuring several evaluation metrics.</w:t>
+      </w:r>
+    </w:p>
+    <w:p>
+      <w:pPr>
+        <w:rPr>
+          <w:lang w:val="en-US"/>
+        </w:rPr>
+      </w:pPr>
+    </w:p>
+    <w:p>
+      <w:pPr>
+        <w:rPr>
+          <w:lang w:val="en-US"/>
+        </w:rPr>
+      </w:pPr>
+      <w:r>
+        <w:rPr>
+          <w:lang w:val="en-US"/>
+        </w:rPr>
+        <w:t>This case study will focus on traffic accidents in an urban environment in the United States of America. Hence, it might not be applicable to situations that differ considerably from such a scenario. The general approach of this study might nonetheless serve as a guide to create a similar model with data from another source.</w:t>
+      </w:r>
+    </w:p>
+    <w:p>
+      <w:pPr>
         <w:pStyle w:val="Heading1"/>
-        <w:rPr>
-          <w:lang w:val="en-US"/>
-        </w:rPr>
-      </w:pPr>
-      <w:r>
-        <w:rPr>
-          <w:lang w:val="en-US"/>
-        </w:rPr>
-        <w:t>Introduction</w:t>
-      </w:r>
-    </w:p>
-    <w:p>
-      <w:pPr>
-        <w:rPr>
-          <w:lang w:val="en-US"/>
-        </w:rPr>
-      </w:pPr>
-    </w:p>
-    <w:p>
-      <w:pPr>
-        <w:rPr>
-          <w:lang w:val="en-US"/>
-        </w:rPr>
-      </w:pPr>
-      <w:r>
-        <w:rPr>
-          <w:lang w:val="en-US"/>
-        </w:rPr>
-        <w:t>At least since we use wheeled motor vehicles for transportation, traffic collisions are an unfortunate but inherent aspect of it. The severity of accidents varies for a number of reasons. Roads may not be designed in a safe way or crucial parts of vehicles may fail while driving due to insufficient maintenance or due to engineering faults of the vehicle manufacturer. The driver may be distracted or violate safety rules and laws by speeding or driving under the influence of alcohol or drugs. There are also environmental factors that may influence the severity of a collision. A law-abiding driver who takes appropriate care of her or his vehicle can only influence a few of these factors that govern the outcome of a collision. However, it is difficult to judge these factors without a thorough analysis of the data of past collision events.</w:t>
-      </w:r>
-    </w:p>
-    <w:p>
-      <w:pPr>
-        <w:rPr>
-          <w:lang w:val="en-US"/>
-        </w:rPr>
-      </w:pPr>
-      <w:r>
-        <w:rPr>
-          <w:lang w:val="en-US"/>
-        </w:rPr>
-        <w:t>In this case study I am creating a machine learning model that estimates the severity of collision events based on a number of environmental factors. This case study will focus on traffic accidents in an urban environment in the United States of America. Hence, it might not be applicable to situations that differ considerably from such a scenario.</w:t>
-      </w:r>
-    </w:p>
-    <w:p>
-      <w:pPr>
-        <w:rPr>
-          <w:lang w:val="en-US"/>
-        </w:rPr>
-      </w:pPr>
-    </w:p>
-    <w:p>
-      <w:pPr>
-        <w:pStyle w:val="Heading1"/>
+        <w:spacing w:after="120"/>
         <w:rPr>
           <w:lang w:val="en-US"/>
         </w:rPr>
@@ -137,55 +192,137 @@
           <w:lang w:val="en-US"/>
         </w:rPr>
       </w:pPr>
-    </w:p>
-    <w:p>
-      <w:pPr>
-        <w:rPr>
-          <w:lang w:val="en-US"/>
-        </w:rPr>
-      </w:pPr>
-      <w:r>
-        <w:rPr>
-          <w:lang w:val="en-US"/>
-        </w:rPr>
-        <w:t>The data to train and evaluate the model was obtained from the 'City of Seattle Open Data Portal'. The data set contains all reported vehicle collisions in Seattle from January 1, 2004 to October 9, 2020. The table contains 40 columns and 221,525 incidents. Not all of the columns contain relevant or usable information for the task at hand. Furthermore, not all incidents have a complete set of information. These incidents may need to be removed from the data set.</w:t>
-      </w:r>
-    </w:p>
-    <w:p>
-      <w:pPr>
-        <w:rPr>
-          <w:lang w:val="en-US"/>
-        </w:rPr>
-      </w:pPr>
-      <w:r>
-        <w:rPr>
-          <w:lang w:val="en-US"/>
-        </w:rPr>
-        <w:t>The most relevant feature is the severity of an accident. The model will be trained to predict this based on other available information. Independent features that a driver may observe before a collision occurs are for example the road and light conditions, the weather and the kind of road (s)he is in. Other features</w:t>
-      </w:r>
-      <w:r>
-        <w:rPr>
-          <w:lang w:val="en-US"/>
-        </w:rPr>
-        <w:t>,</w:t>
-      </w:r>
-      <w:r>
-        <w:rPr>
-          <w:lang w:val="en-US"/>
-        </w:rPr>
-        <w:t xml:space="preserve"> such as the month of the year or the time of the day</w:t>
-      </w:r>
-      <w:r>
-        <w:rPr>
-          <w:lang w:val="en-US"/>
-        </w:rPr>
-        <w:t>,</w:t>
-      </w:r>
-      <w:r>
-        <w:rPr>
-          <w:lang w:val="en-US"/>
-        </w:rPr>
-        <w:t xml:space="preserve"> may be extracted from the timestamp in the data set.</w:t>
+      <w:r>
+        <w:rPr>
+          <w:lang w:val="en-US"/>
+        </w:rPr>
+        <w:t>The data to train and evaluate the model was obtained from the 'City of Seattle Open Data Portal' (</w:t>
+      </w:r>
+      <w:hyperlink r:id="rId5" w:history="1">
+        <w:r>
+          <w:rPr>
+            <w:rStyle w:val="Hyperlink"/>
+            <w:lang w:val="en-US"/>
+          </w:rPr>
+          <w:t>https://data.seattle.gov/Land-Base/Collisions/9kas-rb8d</w:t>
+        </w:r>
+      </w:hyperlink>
+      <w:r>
+        <w:rPr>
+          <w:lang w:val="en-US"/>
+        </w:rPr>
+        <w:t>). The data set contains all reported vehicle collisions in Seattle from January 1, 2004 to October 9, 2020. The table contains 40 columns and 221,525 incidents. Not all of the columns contain relevant or usable information for the task at hand. Furthermore, not all incidents have a complete set of information. These incidents may need to be removed from the data set.</w:t>
+      </w:r>
+    </w:p>
+    <w:p>
+      <w:pPr>
+        <w:rPr>
+          <w:lang w:val="en-US"/>
+        </w:rPr>
+      </w:pPr>
+    </w:p>
+    <w:p>
+      <w:pPr>
+        <w:rPr>
+          <w:lang w:val="en-US"/>
+        </w:rPr>
+      </w:pPr>
+      <w:r>
+        <w:rPr>
+          <w:lang w:val="en-US"/>
+        </w:rPr>
+        <w:t xml:space="preserve">The most relevant feature is the severity of an accident. In the original data set the severity is divided into four classes: property damage, injury, serious injury, and fatality. The model will be trained to predict the severity class based on other available information. Independent features that a driver may observe before a collision occurs are for example the road and light conditions, the weather and the kind of road (s)he is in. All these features are divided into about ten classes each. Other features such as the month of the year or the time of the day may be extracted from the timestamp in the data set. Collision data that can only be obtained after the collision </w:t>
+      </w:r>
+      <w:r>
+        <w:rPr>
+          <w:lang w:val="en-US"/>
+        </w:rPr>
+        <w:t>occurred</w:t>
+      </w:r>
+      <w:r>
+        <w:rPr>
+          <w:lang w:val="en-US"/>
+        </w:rPr>
+        <w:t xml:space="preserve"> such as the type of collision or whether any person involved was driving under influence will not be used in the training of the classification algorithms.</w:t>
+      </w:r>
+    </w:p>
+    <w:p>
+      <w:pPr>
+        <w:rPr>
+          <w:lang w:val="en-US"/>
+        </w:rPr>
+      </w:pPr>
+      <w:r>
+        <w:rPr>
+          <w:lang w:val="en-US"/>
+        </w:rPr>
+        <w:t xml:space="preserve">To get an initial overview of the nature of the data that will be used it might be helpful to have a geographic visualization. The following map shows all recorded collision incidents in 2020 up to October 9 for which the coordinates were available. From this map we can see the boundaries of the geographic area from which the data stems. We can further see that the incidents are not homogeneously distributed. There are </w:t>
+      </w:r>
+      <w:r>
+        <w:rPr>
+          <w:lang w:val="en-US"/>
+        </w:rPr>
+        <w:t>certain</w:t>
+      </w:r>
+      <w:r>
+        <w:rPr>
+          <w:lang w:val="en-US"/>
+        </w:rPr>
+        <w:t xml:space="preserve"> areas where incidents are clustered. That clustering might be due to higher amounts of traffic, particularly dangerous roads or simply due to stochastic effects. Since we do not know the reason for the clustering, we will not use the location data any further in our study.</w:t>
+      </w:r>
+    </w:p>
+    <w:p>
+      <w:pPr>
+        <w:rPr>
+          <w:lang w:val="en-US"/>
+        </w:rPr>
+      </w:pPr>
+      <w:r>
+        <w:rPr>
+          <w:noProof/>
+          <w:lang w:val="en-US"/>
+        </w:rPr>
+        <w:drawing>
+          <wp:inline distT="0" distB="0" distL="0" distR="0" wp14:anchorId="451F5600" wp14:editId="0E837659">
+            <wp:extent cx="5965190" cy="2995930"/>
+            <wp:effectExtent l="0" t="0" r="0" b="0"/>
+            <wp:docPr id="1" name="Picture 1"/>
+            <wp:cNvGraphicFramePr>
+              <a:graphicFrameLocks xmlns:a="http://schemas.openxmlformats.org/drawingml/2006/main" noChangeAspect="1"/>
+            </wp:cNvGraphicFramePr>
+            <a:graphic xmlns:a="http://schemas.openxmlformats.org/drawingml/2006/main">
+              <a:graphicData uri="http://schemas.openxmlformats.org/drawingml/2006/picture">
+                <pic:pic xmlns:pic="http://schemas.openxmlformats.org/drawingml/2006/picture">
+                  <pic:nvPicPr>
+                    <pic:cNvPr id="1" name="seattle_map.png"/>
+                    <pic:cNvPicPr/>
+                  </pic:nvPicPr>
+                  <pic:blipFill>
+                    <a:blip r:embed="rId6">
+                      <a:extLst>
+                        <a:ext uri="{28A0092B-C50C-407E-A947-70E740481C1C}">
+                          <a14:useLocalDpi xmlns:a14="http://schemas.microsoft.com/office/drawing/2010/main" val="0"/>
+                        </a:ext>
+                      </a:extLst>
+                    </a:blip>
+                    <a:stretch>
+                      <a:fillRect/>
+                    </a:stretch>
+                  </pic:blipFill>
+                  <pic:spPr>
+                    <a:xfrm>
+                      <a:off x="0" y="0"/>
+                      <a:ext cx="5965190" cy="2995930"/>
+                    </a:xfrm>
+                    <a:prstGeom prst="rect">
+                      <a:avLst/>
+                    </a:prstGeom>
+                  </pic:spPr>
+                </pic:pic>
+              </a:graphicData>
+            </a:graphic>
+          </wp:inline>
+        </w:drawing>
       </w:r>
     </w:p>
     <w:sectPr>
@@ -723,6 +860,29 @@
       <w:szCs w:val="32"/>
     </w:rPr>
   </w:style>
+  <w:style w:type="character" w:styleId="Hyperlink">
+    <w:name w:val="Hyperlink"/>
+    <w:basedOn w:val="DefaultParagraphFont"/>
+    <w:uiPriority w:val="99"/>
+    <w:unhideWhenUsed/>
+    <w:rsid w:val="00154854"/>
+    <w:rPr>
+      <w:color w:val="0563C1" w:themeColor="hyperlink"/>
+      <w:u w:val="single"/>
+    </w:rPr>
+  </w:style>
+  <w:style w:type="character" w:styleId="UnresolvedMention">
+    <w:name w:val="Unresolved Mention"/>
+    <w:basedOn w:val="DefaultParagraphFont"/>
+    <w:uiPriority w:val="99"/>
+    <w:semiHidden/>
+    <w:unhideWhenUsed/>
+    <w:rsid w:val="00154854"/>
+    <w:rPr>
+      <w:color w:val="605E5C"/>
+      <w:shd w:val="clear" w:color="auto" w:fill="E1DFDD"/>
+    </w:rPr>
+  </w:style>
 </w:styles>
 </file>
 

</xml_diff>

<commit_message>
minor spelling fixes and additional comments
</commit_message>
<xml_diff>
--- a/Predicting the severity of vehicle collisions based on environmental factors.docx
+++ b/Predicting the severity of vehicle collisions based on environmental factors.docx
@@ -90,7 +90,7 @@
         </w:rPr>
         <w:t xml:space="preserve"> </w:t>
       </w:r>
-      <w:hyperlink r:id="rId4" w:history="1">
+      <w:hyperlink r:id="rId5" w:history="1">
         <w:r>
           <w:rPr>
             <w:rStyle w:val="Hyperlink"/>
@@ -110,6 +110,10 @@
     <w:p>
       <w:pPr>
         <w:pStyle w:val="Heading1"/>
+        <w:numPr>
+          <w:ilvl w:val="0"/>
+          <w:numId w:val="1"/>
+        </w:numPr>
         <w:spacing w:after="120"/>
         <w:rPr>
           <w:lang w:val="en-US"/>
@@ -194,6 +198,10 @@
     <w:p>
       <w:pPr>
         <w:pStyle w:val="Heading1"/>
+        <w:numPr>
+          <w:ilvl w:val="0"/>
+          <w:numId w:val="1"/>
+        </w:numPr>
         <w:spacing w:after="120"/>
         <w:rPr>
           <w:lang w:val="en-US"/>
@@ -281,7 +289,7 @@
                     </pic:cNvPicPr>
                   </pic:nvPicPr>
                   <pic:blipFill>
-                    <a:blip r:embed="rId5">
+                    <a:blip r:embed="rId6">
                       <a:extLst>
                         <a:ext uri="{28A0092B-C50C-407E-A947-70E740481C1C}">
                           <a14:useLocalDpi xmlns:a14="http://schemas.microsoft.com/office/drawing/2010/main" val="0"/>
@@ -330,6 +338,10 @@
     <w:p>
       <w:pPr>
         <w:pStyle w:val="Heading1"/>
+        <w:numPr>
+          <w:ilvl w:val="0"/>
+          <w:numId w:val="1"/>
+        </w:numPr>
         <w:spacing w:after="120"/>
         <w:rPr>
           <w:lang w:val="en-US"/>
@@ -346,6 +358,10 @@
     <w:p>
       <w:pPr>
         <w:pStyle w:val="Heading2"/>
+        <w:numPr>
+          <w:ilvl w:val="1"/>
+          <w:numId w:val="1"/>
+        </w:numPr>
         <w:spacing w:after="120"/>
         <w:rPr>
           <w:lang w:val="en-US"/>
@@ -519,37 +535,7 @@
         <w:rPr>
           <w:lang w:val="en-US"/>
         </w:rPr>
-        <w:t>Next,</w:t>
-      </w:r>
-      <w:r>
-        <w:rPr>
-          <w:lang w:val="en-US"/>
-        </w:rPr>
-        <w:t xml:space="preserve"> we look at the distribution of the remaining incidents according to their severity. Unsurprisingly we see that that the majority of all collisions (68.9%) only cause property damage. 29.4% of all collisions resulted in (light) injury but only a very small percentage involved serious injury or fatality (1.6% and 0.2%). </w:t>
-      </w:r>
-      <w:r>
-        <w:rPr>
-          <w:lang w:val="en-US"/>
-        </w:rPr>
-        <w:t>Of course,</w:t>
-      </w:r>
-      <w:r>
-        <w:rPr>
-          <w:lang w:val="en-US"/>
-        </w:rPr>
-        <w:t xml:space="preserve"> it is very fortunate that only a small proportion of accidents result in a serious outcome. On the other </w:t>
-      </w:r>
-      <w:r>
-        <w:rPr>
-          <w:lang w:val="en-US"/>
-        </w:rPr>
-        <w:t>hand,</w:t>
-      </w:r>
-      <w:r>
-        <w:rPr>
-          <w:lang w:val="en-US"/>
-        </w:rPr>
-        <w:t xml:space="preserve"> this also means that the distribution among classes is very imbalanced. Furthermore, the different classes are not necessarily very distinct from each other but rather subdivisions on a gradient of collision severity. Thus, it is unlikely that we can train a reasonably accurate machine learning model for all four classes. This means that we should simplify the categorization. We do this by grouping incidents in only two classes - collisions that only caused property damage and collisions that have caused physical harm. This will still result in an imbalanced data set with a ratio of about 3 to 7 but this is something that we can handle and every class still has a reasonably high number of incidents to inform the model.</w:t>
+        <w:t>Next, we look at the distribution of the remaining incidents according to their severity. Unsurprisingly we see that that the majority of all collisions (68.9%) only cause property damage. 29.4% of all collisions resulted in (light) injury but only a very small percentage involved serious injury or fatality (1.6% and 0.2%). Of course, it is very fortunate that only a small proportion of accidents result in a serious outcome. On the other hand, this also means that the distribution among classes is very imbalanced. Furthermore, the different classes are not necessarily very distinct from each other but rather subdivisions on a gradient of collision severity. Thus, it is unlikely that we can train a reasonably accurate machine learning model for all four classes. This means that we should simplify the categorization. We do this by grouping incidents in only two classes - collisions that only caused property damage and collisions that have caused physical harm. This will still result in an imbalanced data set with a ratio of about 3 to 7 but this is something that we can handle and every class still has a reasonably high number of incidents to inform the model.</w:t>
       </w:r>
     </w:p>
     <w:p>
@@ -581,7 +567,7 @@
                     </pic:cNvPicPr>
                   </pic:nvPicPr>
                   <pic:blipFill>
-                    <a:blip r:embed="rId6">
+                    <a:blip r:embed="rId7">
                       <a:extLst>
                         <a:ext uri="{28A0092B-C50C-407E-A947-70E740481C1C}">
                           <a14:useLocalDpi xmlns:a14="http://schemas.microsoft.com/office/drawing/2010/main" val="0"/>
@@ -623,7 +609,21 @@
         <w:rPr>
           <w:lang w:val="en-US"/>
         </w:rPr>
-        <w:t>The data set also contains information about the number of people (pedestrians, cyclists, people in vehicles) who were involved in an accident. The number of people who are involved in a collision event correlates with the severity of that collision because the probability of at least one person being (seriously) injured or dead increases with the number of people. Thus, we will not use these features directly. However, the information whether at least one pedestrian, cyclist or vehicle driver was involved in a traffic accident could give us some information about the risk that those three groups face in an accident. So we will create three new binary features that indicate whether at least one pedestrian, cyclist, or vehicle driver was involved in an accident.</w:t>
+        <w:t xml:space="preserve">The data set also contains information about the number of people (pedestrians, cyclists, people in vehicles) who were involved in an accident. The number of people who are involved in a collision event correlates with the severity of that collision because the probability of at least one person being (seriously) injured or dead increases with the number of people. Thus, we will not use these features directly. However, the information whether at least one pedestrian, cyclist or vehicle driver was involved in a traffic accident could give us some information about the risk that those three groups face in an accident. </w:t>
+      </w:r>
+      <w:proofErr w:type="gramStart"/>
+      <w:r>
+        <w:rPr>
+          <w:lang w:val="en-US"/>
+        </w:rPr>
+        <w:t>So</w:t>
+      </w:r>
+      <w:proofErr w:type="gramEnd"/>
+      <w:r>
+        <w:rPr>
+          <w:lang w:val="en-US"/>
+        </w:rPr>
+        <w:t xml:space="preserve"> we will create three new binary features that indicate whether at least one pedestrian, cyclist, or vehicle driver was involved in an accident.</w:t>
       </w:r>
     </w:p>
     <w:p>
@@ -656,7 +656,7 @@
                     </pic:cNvPicPr>
                   </pic:nvPicPr>
                   <pic:blipFill>
-                    <a:blip r:embed="rId7">
+                    <a:blip r:embed="rId8">
                       <a:extLst>
                         <a:ext uri="{28A0092B-C50C-407E-A947-70E740481C1C}">
                           <a14:useLocalDpi xmlns:a14="http://schemas.microsoft.com/office/drawing/2010/main" val="0"/>
@@ -742,7 +742,7 @@
                     </pic:cNvPicPr>
                   </pic:nvPicPr>
                   <pic:blipFill>
-                    <a:blip r:embed="rId8">
+                    <a:blip r:embed="rId9">
                       <a:extLst>
                         <a:ext uri="{28A0092B-C50C-407E-A947-70E740481C1C}">
                           <a14:useLocalDpi xmlns:a14="http://schemas.microsoft.com/office/drawing/2010/main" val="0"/>
@@ -899,7 +899,7 @@
                     </pic:cNvPicPr>
                   </pic:nvPicPr>
                   <pic:blipFill>
-                    <a:blip r:embed="rId9">
+                    <a:blip r:embed="rId10">
                       <a:extLst>
                         <a:ext uri="{28A0092B-C50C-407E-A947-70E740481C1C}">
                           <a14:useLocalDpi xmlns:a14="http://schemas.microsoft.com/office/drawing/2010/main" val="0"/>
@@ -1133,7 +1133,7 @@
                     </pic:cNvPicPr>
                   </pic:nvPicPr>
                   <pic:blipFill>
-                    <a:blip r:embed="rId10">
+                    <a:blip r:embed="rId11">
                       <a:extLst>
                         <a:ext uri="{28A0092B-C50C-407E-A947-70E740481C1C}">
                           <a14:useLocalDpi xmlns:a14="http://schemas.microsoft.com/office/drawing/2010/main" val="0"/>
@@ -1171,11 +1171,19 @@
           <w:lang w:val="en-US"/>
         </w:rPr>
       </w:pPr>
-      <w:r>
-        <w:rPr>
-          <w:lang w:val="en-US"/>
-        </w:rPr>
-        <w:t xml:space="preserve">Similarly to the weather conditions we can observe that most road conditions do not have a large influence on the probability of a severe collision. In accordance with the previous observation we can see that </w:t>
+      <w:proofErr w:type="gramStart"/>
+      <w:r>
+        <w:rPr>
+          <w:lang w:val="en-US"/>
+        </w:rPr>
+        <w:t>Similarly</w:t>
+      </w:r>
+      <w:proofErr w:type="gramEnd"/>
+      <w:r>
+        <w:rPr>
+          <w:lang w:val="en-US"/>
+        </w:rPr>
+        <w:t xml:space="preserve"> to the weather conditions we can observe that most road conditions do not have a large influence on the probability of a severe collision. In accordance with the previous observation we can see that </w:t>
       </w:r>
       <w:r>
         <w:rPr>
@@ -1248,7 +1256,7 @@
                     </pic:cNvPicPr>
                   </pic:nvPicPr>
                   <pic:blipFill>
-                    <a:blip r:embed="rId11">
+                    <a:blip r:embed="rId12">
                       <a:extLst>
                         <a:ext uri="{28A0092B-C50C-407E-A947-70E740481C1C}">
                           <a14:useLocalDpi xmlns:a14="http://schemas.microsoft.com/office/drawing/2010/main" val="0"/>
@@ -1368,7 +1376,7 @@
                     </pic:cNvPicPr>
                   </pic:nvPicPr>
                   <pic:blipFill>
-                    <a:blip r:embed="rId12">
+                    <a:blip r:embed="rId13">
                       <a:extLst>
                         <a:ext uri="{28A0092B-C50C-407E-A947-70E740481C1C}">
                           <a14:useLocalDpi xmlns:a14="http://schemas.microsoft.com/office/drawing/2010/main" val="0"/>
@@ -1423,19 +1431,7 @@
         <w:rPr>
           <w:lang w:val="en-US"/>
         </w:rPr>
-        <w:t xml:space="preserve">Besides environmental and location factors, we also have information about the time of collision events. From the timestamp of a reported incident we can extract categorical features that might improve the performance of our prediction algorithm. </w:t>
-      </w:r>
-      <w:r>
-        <w:rPr>
-          <w:lang w:val="en-US"/>
-        </w:rPr>
-        <w:t>Unfortunately,</w:t>
-      </w:r>
-      <w:r>
-        <w:rPr>
-          <w:lang w:val="en-US"/>
-        </w:rPr>
-        <w:t xml:space="preserve"> there are many incidents for which the exact time is not available. When we discard these incidents, we lose 27,923 rows. The first aspect we investigate is to what degree the hour of the day may influence the risk of a severe collision.</w:t>
+        <w:t>Besides environmental and location factors, we also have information about the time of collision events. From the timestamp of a reported incident we can extract categorical features that might improve the performance of our prediction algorithm. Unfortunately, there are many incidents for which the exact time is not available. When we discard these incidents, we lose 27,923 rows. The first aspect we investigate is to what degree the hour of the day may influence the risk of a severe collision.</w:t>
       </w:r>
     </w:p>
     <w:p>
@@ -1482,7 +1478,7 @@
                     </pic:cNvPicPr>
                   </pic:nvPicPr>
                   <pic:blipFill>
-                    <a:blip r:embed="rId13" cstate="print">
+                    <a:blip r:embed="rId14" cstate="print">
                       <a:extLst>
                         <a:ext uri="{28A0092B-C50C-407E-A947-70E740481C1C}">
                           <a14:useLocalDpi xmlns:a14="http://schemas.microsoft.com/office/drawing/2010/main" val="0"/>
@@ -1524,19 +1520,7 @@
         <w:rPr>
           <w:lang w:val="en-US"/>
         </w:rPr>
-        <w:t xml:space="preserve">We can recognize a pattern throughout a day. </w:t>
-      </w:r>
-      <w:r>
-        <w:rPr>
-          <w:lang w:val="en-US"/>
-        </w:rPr>
-        <w:t>Typically,</w:t>
-      </w:r>
-      <w:r>
-        <w:rPr>
-          <w:lang w:val="en-US"/>
-        </w:rPr>
-        <w:t xml:space="preserve"> the severity of accidents is the lowest during the night, which is in agreement with previous observations regarding the light conditions. Interestingly, the risk for a severe collision event seems to be the highest during the rush hours in the morning and in the evening with a trough in between.</w:t>
+        <w:t>We can recognize a pattern throughout a day. Typically, the severity of accidents is the lowest during the night, which is in agreement with previous observations regarding the light conditions. Interestingly, the risk for a severe collision event seems to be the highest during the rush hours in the morning and in the evening with a trough in between.</w:t>
       </w:r>
     </w:p>
     <w:p>
@@ -1581,7 +1565,7 @@
                     </pic:cNvPicPr>
                   </pic:nvPicPr>
                   <pic:blipFill>
-                    <a:blip r:embed="rId14" cstate="print">
+                    <a:blip r:embed="rId15" cstate="print">
                       <a:extLst>
                         <a:ext uri="{28A0092B-C50C-407E-A947-70E740481C1C}">
                           <a14:useLocalDpi xmlns:a14="http://schemas.microsoft.com/office/drawing/2010/main" val="0"/>
@@ -1669,7 +1653,7 @@
                     </pic:cNvPicPr>
                   </pic:nvPicPr>
                   <pic:blipFill>
-                    <a:blip r:embed="rId15" cstate="print">
+                    <a:blip r:embed="rId16" cstate="print">
                       <a:extLst>
                         <a:ext uri="{28A0092B-C50C-407E-A947-70E740481C1C}">
                           <a14:useLocalDpi xmlns:a14="http://schemas.microsoft.com/office/drawing/2010/main" val="0"/>
@@ -1723,7 +1707,21 @@
         <w:rPr>
           <w:lang w:val="en-US"/>
         </w:rPr>
-        <w:t xml:space="preserve"> the months in the middle of the year, especially July and August, appear to be more risky. The winter months from December to February display a lower risk for accidents involving injuries. This is consistent with the previous observation that snowy weather is associated with a smaller proportion of severe collisions.</w:t>
+        <w:t xml:space="preserve"> the months in the middle of the year, especially July and August, appear to be </w:t>
+      </w:r>
+      <w:proofErr w:type="gramStart"/>
+      <w:r>
+        <w:rPr>
+          <w:lang w:val="en-US"/>
+        </w:rPr>
+        <w:t>more risky</w:t>
+      </w:r>
+      <w:proofErr w:type="gramEnd"/>
+      <w:r>
+        <w:rPr>
+          <w:lang w:val="en-US"/>
+        </w:rPr>
+        <w:t>. The winter months from December to February display a lower risk for accidents involving injuries. This is consistent with the previous observation that snowy weather is associated with a smaller proportion of severe collisions.</w:t>
       </w:r>
     </w:p>
     <w:p>
@@ -1768,7 +1766,7 @@
                     </pic:cNvPicPr>
                   </pic:nvPicPr>
                   <pic:blipFill>
-                    <a:blip r:embed="rId16" cstate="print">
+                    <a:blip r:embed="rId17" cstate="print">
                       <a:extLst>
                         <a:ext uri="{28A0092B-C50C-407E-A947-70E740481C1C}">
                           <a14:useLocalDpi xmlns:a14="http://schemas.microsoft.com/office/drawing/2010/main" val="0"/>
@@ -1844,6 +1842,10 @@
     <w:p>
       <w:pPr>
         <w:pStyle w:val="Heading2"/>
+        <w:numPr>
+          <w:ilvl w:val="1"/>
+          <w:numId w:val="1"/>
+        </w:numPr>
         <w:spacing w:after="120"/>
         <w:rPr>
           <w:lang w:val="en-US"/>
@@ -1885,7 +1887,7 @@
                     </pic:cNvPicPr>
                   </pic:nvPicPr>
                   <pic:blipFill>
-                    <a:blip r:embed="rId17">
+                    <a:blip r:embed="rId18">
                       <a:extLst>
                         <a:ext uri="{28A0092B-C50C-407E-A947-70E740481C1C}">
                           <a14:useLocalDpi xmlns:a14="http://schemas.microsoft.com/office/drawing/2010/main" val="0"/>
@@ -1933,19 +1935,7 @@
         <w:rPr>
           <w:lang w:val="en-US"/>
         </w:rPr>
-        <w:t xml:space="preserve"> </w:t>
-      </w:r>
-      <w:r>
-        <w:rPr>
-          <w:lang w:val="en-US"/>
-        </w:rPr>
-        <w:t>–</w:t>
-      </w:r>
-      <w:r>
-        <w:rPr>
-          <w:lang w:val="en-US"/>
-        </w:rPr>
-        <w:t xml:space="preserve"> </w:t>
+        <w:t xml:space="preserve"> – </w:t>
       </w:r>
       <w:r>
         <w:rPr>
@@ -1964,6 +1954,10 @@
     <w:p>
       <w:pPr>
         <w:pStyle w:val="Heading2"/>
+        <w:numPr>
+          <w:ilvl w:val="1"/>
+          <w:numId w:val="1"/>
+        </w:numPr>
         <w:spacing w:after="120"/>
         <w:rPr>
           <w:lang w:val="en-US"/>
@@ -1986,44 +1980,20 @@
         <w:rPr>
           <w:lang w:val="en-US"/>
         </w:rPr>
-        <w:t xml:space="preserve">Before we can apply the classification algorithms, we need to prepare the data set accordingly. We will assume that all explanatory features, also the one relating to time, are categorical features. That means that we will need to perform a one-hot encoding on all of them. One-hot </w:t>
-      </w:r>
-      <w:r>
-        <w:rPr>
-          <w:lang w:val="en-US"/>
-        </w:rPr>
-        <w:t>encoding</w:t>
-      </w:r>
-      <w:r>
-        <w:rPr>
-          <w:lang w:val="en-US"/>
-        </w:rPr>
-        <w:t xml:space="preserve"> means that we transform a single feature with multiple classes into many features that are only binary. This means that our data set subsequently contains 95 explanatory features instead of the former eleven. The data set without extracted features that we kept for comparison reasons contains 33 features after the one-hot encoding.</w:t>
-      </w:r>
-    </w:p>
-    <w:p>
-      <w:pPr>
-        <w:rPr>
-          <w:lang w:val="en-US"/>
-        </w:rPr>
-      </w:pPr>
-      <w:r>
-        <w:rPr>
-          <w:lang w:val="en-US"/>
-        </w:rPr>
-        <w:t xml:space="preserve">Before we apply the classification </w:t>
-      </w:r>
-      <w:r>
-        <w:rPr>
-          <w:lang w:val="en-US"/>
-        </w:rPr>
-        <w:t>algorithms,</w:t>
-      </w:r>
-      <w:r>
-        <w:rPr>
-          <w:lang w:val="en-US"/>
-        </w:rPr>
-        <w:t xml:space="preserve"> we need to address the imbalance in our data set. The data set contains 100,538 incidents with only property damage and 52,432 incidents that resulted in injury. A naive algorithm could always predict a collision without injury and would achieve about a 66% accuracy. Of course</w:t>
+        <w:t>Before we can apply the classification algorithms, we need to prepare the data set accordingly. We will assume that all explanatory features, also the one relating to time, are categorical features. That means that we will need to perform a one-hot encoding on all of them. One-hot encoding means that we transform a single feature with multiple classes into many features that are only binary. This means that our data set subsequently contains 95 explanatory features instead of the former eleven. The data set without extracted features that we kept for comparison reasons contains 33 features after the one-hot encoding.</w:t>
+      </w:r>
+    </w:p>
+    <w:p>
+      <w:pPr>
+        <w:rPr>
+          <w:lang w:val="en-US"/>
+        </w:rPr>
+      </w:pPr>
+      <w:r>
+        <w:rPr>
+          <w:lang w:val="en-US"/>
+        </w:rPr>
+        <w:t>Before we apply the classification algorithms, we need to address the imbalance in our data set. The data set contains 100,538 incidents with only property damage and 52,432 incidents that resulted in injury. A naive algorithm could always predict a collision without injury and would achieve about a 66% accuracy. Of course</w:t>
       </w:r>
       <w:r>
         <w:rPr>
@@ -2048,31 +2018,7 @@
         <w:rPr>
           <w:lang w:val="en-US"/>
         </w:rPr>
-        <w:t xml:space="preserve">There are several </w:t>
-      </w:r>
-      <w:r>
-        <w:rPr>
-          <w:lang w:val="en-US"/>
-        </w:rPr>
-        <w:t>well-established</w:t>
-      </w:r>
-      <w:r>
-        <w:rPr>
-          <w:lang w:val="en-US"/>
-        </w:rPr>
-        <w:t xml:space="preserve"> classification algorithms. Because all our features are binary, we chose to train a support-vector machine, a decision tree, and a logistic regression algorithm. Unfortunately, it is not the scope of this case study to discuss the inner workings, and advantages and disadvantages of these algorithms. All three algorithms are supervised machine learning algorithms and require us to provide them with a training set and subsequently test their performance on a test set. For this </w:t>
-      </w:r>
-      <w:r>
-        <w:rPr>
-          <w:lang w:val="en-US"/>
-        </w:rPr>
-        <w:t>reason,</w:t>
-      </w:r>
-      <w:r>
-        <w:rPr>
-          <w:lang w:val="en-US"/>
-        </w:rPr>
-        <w:t xml:space="preserve"> </w:t>
+        <w:t xml:space="preserve">There are several well-established classification algorithms. Because all our features are binary, we chose to train a support-vector machine, a decision tree, and a logistic regression algorithm. Unfortunately, it is not the scope of this case study to discuss the inner workings, and advantages and disadvantages of these algorithms. All three algorithms are supervised machine learning algorithms and require us to provide them with a training set and subsequently test their performance on a test set. For this reason, </w:t>
       </w:r>
       <w:r>
         <w:rPr>
@@ -2092,6 +2038,10 @@
     <w:p>
       <w:pPr>
         <w:pStyle w:val="Heading1"/>
+        <w:numPr>
+          <w:ilvl w:val="0"/>
+          <w:numId w:val="1"/>
+        </w:numPr>
         <w:spacing w:after="120"/>
         <w:rPr>
           <w:lang w:val="en-US"/>
@@ -2133,7 +2083,7 @@
                     </pic:cNvPicPr>
                   </pic:nvPicPr>
                   <pic:blipFill>
-                    <a:blip r:embed="rId18">
+                    <a:blip r:embed="rId19">
                       <a:extLst>
                         <a:ext uri="{28A0092B-C50C-407E-A947-70E740481C1C}">
                           <a14:useLocalDpi xmlns:a14="http://schemas.microsoft.com/office/drawing/2010/main" val="0"/>
@@ -2195,7 +2145,13 @@
           <w:iCs/>
           <w:lang w:val="en-US"/>
         </w:rPr>
-        <w:t>'</w:t>
+        <w:t>'Injury'</w:t>
+      </w:r>
+      <w:r>
+        <w:rPr>
+          <w:lang w:val="en-US"/>
+        </w:rPr>
+        <w:t xml:space="preserve"> when it is actually </w:t>
       </w:r>
       <w:r>
         <w:rPr>
@@ -2203,45 +2159,7 @@
           <w:iCs/>
           <w:lang w:val="en-US"/>
         </w:rPr>
-        <w:t>I</w:t>
-      </w:r>
-      <w:r>
-        <w:rPr>
-          <w:i/>
-          <w:iCs/>
-          <w:lang w:val="en-US"/>
-        </w:rPr>
-        <w:t>njury'</w:t>
-      </w:r>
-      <w:r>
-        <w:rPr>
-          <w:lang w:val="en-US"/>
-        </w:rPr>
-        <w:t xml:space="preserve"> when it is actually </w:t>
-      </w:r>
-      <w:r>
-        <w:rPr>
-          <w:i/>
-          <w:iCs/>
-          <w:lang w:val="en-US"/>
-        </w:rPr>
-        <w:t>'</w:t>
-      </w:r>
-      <w:r>
-        <w:rPr>
-          <w:i/>
-          <w:iCs/>
-          <w:lang w:val="en-US"/>
-        </w:rPr>
-        <w:t>P</w:t>
-      </w:r>
-      <w:r>
-        <w:rPr>
-          <w:i/>
-          <w:iCs/>
-          <w:lang w:val="en-US"/>
-        </w:rPr>
-        <w:t>roperty damage'</w:t>
+        <w:t>'Property damage'</w:t>
       </w:r>
       <w:r>
         <w:rPr>
@@ -2303,7 +2221,7 @@
                     </pic:cNvPicPr>
                   </pic:nvPicPr>
                   <pic:blipFill>
-                    <a:blip r:embed="rId19">
+                    <a:blip r:embed="rId20">
                       <a:extLst>
                         <a:ext uri="{28A0092B-C50C-407E-A947-70E740481C1C}">
                           <a14:useLocalDpi xmlns:a14="http://schemas.microsoft.com/office/drawing/2010/main" val="0"/>
@@ -2390,7 +2308,7 @@
                     </pic:cNvPicPr>
                   </pic:nvPicPr>
                   <pic:blipFill>
-                    <a:blip r:embed="rId20">
+                    <a:blip r:embed="rId21">
                       <a:extLst>
                         <a:ext uri="{28A0092B-C50C-407E-A947-70E740481C1C}">
                           <a14:useLocalDpi xmlns:a14="http://schemas.microsoft.com/office/drawing/2010/main" val="0"/>
@@ -2451,7 +2369,7 @@
                     </pic:cNvPicPr>
                   </pic:nvPicPr>
                   <pic:blipFill>
-                    <a:blip r:embed="rId21">
+                    <a:blip r:embed="rId22">
                       <a:extLst>
                         <a:ext uri="{28A0092B-C50C-407E-A947-70E740481C1C}">
                           <a14:useLocalDpi xmlns:a14="http://schemas.microsoft.com/office/drawing/2010/main" val="0"/>
@@ -2493,6 +2411,10 @@
     <w:p>
       <w:pPr>
         <w:pStyle w:val="Heading1"/>
+        <w:numPr>
+          <w:ilvl w:val="0"/>
+          <w:numId w:val="1"/>
+        </w:numPr>
         <w:spacing w:after="120"/>
         <w:rPr>
           <w:lang w:val="en-US"/>
@@ -2572,6 +2494,10 @@
     <w:p>
       <w:pPr>
         <w:pStyle w:val="Heading1"/>
+        <w:numPr>
+          <w:ilvl w:val="0"/>
+          <w:numId w:val="1"/>
+        </w:numPr>
         <w:spacing w:after="120"/>
         <w:rPr>
           <w:lang w:val="en-US"/>
@@ -2613,13 +2539,7 @@
         <w:rPr>
           <w:lang w:val="en-US"/>
         </w:rPr>
-        <w:t xml:space="preserve"> </w:t>
-      </w:r>
-      <w:r>
-        <w:rPr>
-          <w:lang w:val="en-US"/>
-        </w:rPr>
-        <w:t>in a similar environment to a city like Seattle</w:t>
+        <w:t xml:space="preserve"> in a similar environment to a city like Seattle</w:t>
       </w:r>
       <w:r>
         <w:rPr>
@@ -2636,6 +2556,132 @@
     </w:sectPr>
   </w:body>
 </w:document>
+</file>
+
+<file path=word/numbering.xml><?xml version="1.0" encoding="utf-8"?>
+<w:numbering xmlns:wpc="http://schemas.microsoft.com/office/word/2010/wordprocessingCanvas" xmlns:cx="http://schemas.microsoft.com/office/drawing/2014/chartex" xmlns:cx1="http://schemas.microsoft.com/office/drawing/2015/9/8/chartex" xmlns:cx2="http://schemas.microsoft.com/office/drawing/2015/10/21/chartex" xmlns:cx3="http://schemas.microsoft.com/office/drawing/2016/5/9/chartex" xmlns:cx4="http://schemas.microsoft.com/office/drawing/2016/5/10/chartex" xmlns:cx5="http://schemas.microsoft.com/office/drawing/2016/5/11/chartex" xmlns:cx6="http://schemas.microsoft.com/office/drawing/2016/5/12/chartex" xmlns:cx7="http://schemas.microsoft.com/office/drawing/2016/5/13/chartex" xmlns:cx8="http://schemas.microsoft.com/office/drawing/2016/5/14/chartex" xmlns:mc="http://schemas.openxmlformats.org/markup-compatibility/2006" xmlns:aink="http://schemas.microsoft.com/office/drawing/2016/ink" xmlns:am3d="http://schemas.microsoft.com/office/drawing/2017/model3d" xmlns:o="urn:schemas-microsoft-com:office:office" xmlns:r="http://schemas.openxmlformats.org/officeDocument/2006/relationships" xmlns:m="http://schemas.openxmlformats.org/officeDocument/2006/math" xmlns:v="urn:schemas-microsoft-com:vml" xmlns:wp14="http://schemas.microsoft.com/office/word/2010/wordprocessingDrawing" xmlns:wp="http://schemas.openxmlformats.org/drawingml/2006/wordprocessingDrawing" xmlns:w10="urn:schemas-microsoft-com:office:word" xmlns:w="http://schemas.openxmlformats.org/wordprocessingml/2006/main" xmlns:w14="http://schemas.microsoft.com/office/word/2010/wordml" xmlns:w15="http://schemas.microsoft.com/office/word/2012/wordml" xmlns:w16cex="http://schemas.microsoft.com/office/word/2018/wordml/cex" xmlns:w16cid="http://schemas.microsoft.com/office/word/2016/wordml/cid" xmlns:w16="http://schemas.microsoft.com/office/word/2018/wordml" xmlns:w16se="http://schemas.microsoft.com/office/word/2015/wordml/symex" xmlns:wpg="http://schemas.microsoft.com/office/word/2010/wordprocessingGroup" xmlns:wpi="http://schemas.microsoft.com/office/word/2010/wordprocessingInk" xmlns:wne="http://schemas.microsoft.com/office/word/2006/wordml" xmlns:wps="http://schemas.microsoft.com/office/word/2010/wordprocessingShape" mc:Ignorable="w14 w15 w16se w16cid w16 w16cex wp14">
+  <w:abstractNum w:abstractNumId="0" w15:restartNumberingAfterBreak="0">
+    <w:nsid w:val="363D05C5"/>
+    <w:multiLevelType w:val="multilevel"/>
+    <w:tmpl w:val="CEEE3CB8"/>
+    <w:lvl w:ilvl="0">
+      <w:start w:val="1"/>
+      <w:numFmt w:val="decimal"/>
+      <w:lvlText w:val="%1."/>
+      <w:lvlJc w:val="left"/>
+      <w:pPr>
+        <w:ind w:left="720" w:hanging="360"/>
+      </w:pPr>
+    </w:lvl>
+    <w:lvl w:ilvl="1">
+      <w:start w:val="1"/>
+      <w:numFmt w:val="decimal"/>
+      <w:isLgl/>
+      <w:lvlText w:val="%1.%2"/>
+      <w:lvlJc w:val="left"/>
+      <w:pPr>
+        <w:ind w:left="1080" w:hanging="720"/>
+      </w:pPr>
+      <w:rPr>
+        <w:rFonts w:hint="default"/>
+      </w:rPr>
+    </w:lvl>
+    <w:lvl w:ilvl="2">
+      <w:start w:val="1"/>
+      <w:numFmt w:val="decimal"/>
+      <w:isLgl/>
+      <w:lvlText w:val="%1.%2.%3"/>
+      <w:lvlJc w:val="left"/>
+      <w:pPr>
+        <w:ind w:left="1080" w:hanging="720"/>
+      </w:pPr>
+      <w:rPr>
+        <w:rFonts w:hint="default"/>
+      </w:rPr>
+    </w:lvl>
+    <w:lvl w:ilvl="3">
+      <w:start w:val="1"/>
+      <w:numFmt w:val="decimal"/>
+      <w:isLgl/>
+      <w:lvlText w:val="%1.%2.%3.%4"/>
+      <w:lvlJc w:val="left"/>
+      <w:pPr>
+        <w:ind w:left="1440" w:hanging="1080"/>
+      </w:pPr>
+      <w:rPr>
+        <w:rFonts w:hint="default"/>
+      </w:rPr>
+    </w:lvl>
+    <w:lvl w:ilvl="4">
+      <w:start w:val="1"/>
+      <w:numFmt w:val="decimal"/>
+      <w:isLgl/>
+      <w:lvlText w:val="%1.%2.%3.%4.%5"/>
+      <w:lvlJc w:val="left"/>
+      <w:pPr>
+        <w:ind w:left="1800" w:hanging="1440"/>
+      </w:pPr>
+      <w:rPr>
+        <w:rFonts w:hint="default"/>
+      </w:rPr>
+    </w:lvl>
+    <w:lvl w:ilvl="5">
+      <w:start w:val="1"/>
+      <w:numFmt w:val="decimal"/>
+      <w:isLgl/>
+      <w:lvlText w:val="%1.%2.%3.%4.%5.%6"/>
+      <w:lvlJc w:val="left"/>
+      <w:pPr>
+        <w:ind w:left="1800" w:hanging="1440"/>
+      </w:pPr>
+      <w:rPr>
+        <w:rFonts w:hint="default"/>
+      </w:rPr>
+    </w:lvl>
+    <w:lvl w:ilvl="6">
+      <w:start w:val="1"/>
+      <w:numFmt w:val="decimal"/>
+      <w:isLgl/>
+      <w:lvlText w:val="%1.%2.%3.%4.%5.%6.%7"/>
+      <w:lvlJc w:val="left"/>
+      <w:pPr>
+        <w:ind w:left="2160" w:hanging="1800"/>
+      </w:pPr>
+      <w:rPr>
+        <w:rFonts w:hint="default"/>
+      </w:rPr>
+    </w:lvl>
+    <w:lvl w:ilvl="7">
+      <w:start w:val="1"/>
+      <w:numFmt w:val="decimal"/>
+      <w:isLgl/>
+      <w:lvlText w:val="%1.%2.%3.%4.%5.%6.%7.%8"/>
+      <w:lvlJc w:val="left"/>
+      <w:pPr>
+        <w:ind w:left="2520" w:hanging="2160"/>
+      </w:pPr>
+      <w:rPr>
+        <w:rFonts w:hint="default"/>
+      </w:rPr>
+    </w:lvl>
+    <w:lvl w:ilvl="8">
+      <w:start w:val="1"/>
+      <w:numFmt w:val="decimal"/>
+      <w:isLgl/>
+      <w:lvlText w:val="%1.%2.%3.%4.%5.%6.%7.%8.%9"/>
+      <w:lvlJc w:val="left"/>
+      <w:pPr>
+        <w:ind w:left="2520" w:hanging="2160"/>
+      </w:pPr>
+      <w:rPr>
+        <w:rFonts w:hint="default"/>
+      </w:rPr>
+    </w:lvl>
+  </w:abstractNum>
+  <w:num w:numId="1">
+    <w:abstractNumId w:val="0"/>
+  </w:num>
+</w:numbering>
 </file>
 
 <file path=word/styles.xml><?xml version="1.0" encoding="utf-8"?>
@@ -3221,6 +3267,17 @@
       <w:szCs w:val="26"/>
     </w:rPr>
   </w:style>
+  <w:style w:type="paragraph" w:styleId="ListParagraph">
+    <w:name w:val="List Paragraph"/>
+    <w:basedOn w:val="Normal"/>
+    <w:uiPriority w:val="34"/>
+    <w:qFormat/>
+    <w:rsid w:val="00957F04"/>
+    <w:pPr>
+      <w:ind w:left="720"/>
+      <w:contextualSpacing/>
+    </w:pPr>
+  </w:style>
 </w:styles>
 </file>
 

</xml_diff>